<commit_message>
Render book with updated figure titles
</commit_message>
<xml_diff>
--- a/book/Supporting/08_ttest_comparison.docx
+++ b/book/Supporting/08_ttest_comparison.docx
@@ -139,23 +139,23 @@
     <w:p/>
     <w:p/>
     <w:p>
-      <w:pPr>
-        <w:rPr>
-          <w:i/>
-          <w:iCs/>
-        </w:rPr>
-      </w:pPr>
-      <w:r>
-        <w:rPr>
-          <w:i/>
-          <w:iCs/>
-        </w:rPr>
+      <w:r>
         <w:lastRenderedPageBreak/>
         <w:t>Figure 1</w:t>
       </w:r>
     </w:p>
     <w:p>
-      <w:r>
+      <w:pPr>
+        <w:rPr>
+          <w:i/>
+          <w:iCs/>
+        </w:rPr>
+      </w:pPr>
+      <w:r>
+        <w:rPr>
+          <w:i/>
+          <w:iCs/>
+        </w:rPr>
         <w:t>A violin-boxplot showing higher candidate intellect ratings in the audio group compared to the transcript group.</w:t>
       </w:r>
     </w:p>
@@ -168,7 +168,7 @@
           <w:noProof/>
         </w:rPr>
         <w:drawing>
-          <wp:inline distT="0" distB="0" distL="0" distR="0" wp14:anchorId="084617B0" wp14:editId="2FA319E7">
+          <wp:inline distT="0" distB="0" distL="0" distR="0" wp14:anchorId="084617B0" wp14:editId="2B46BA68">
             <wp:extent cx="4191000" cy="5054600"/>
             <wp:effectExtent l="0" t="0" r="0" b="0"/>
             <wp:docPr id="2132482950" name="Picture 2132482950" descr="A chart of a diagram&#10;&#10;Description automatically generated with medium confidence"/>
@@ -325,28 +325,36 @@
     </w:p>
     <w:p/>
     <w:p>
-      <w:pPr>
-        <w:rPr>
-          <w:i/>
-          <w:iCs/>
-        </w:rPr>
-      </w:pPr>
-      <w:r>
-        <w:rPr>
-          <w:i/>
-          <w:iCs/>
-        </w:rPr>
+      <w:r>
         <w:t>Figure 1</w:t>
       </w:r>
     </w:p>
     <w:p>
-      <w:r>
+      <w:pPr>
+        <w:rPr>
+          <w:i/>
+          <w:iCs/>
+        </w:rPr>
+      </w:pPr>
+      <w:r>
+        <w:rPr>
+          <w:i/>
+          <w:iCs/>
+        </w:rPr>
         <w:t xml:space="preserve">A </w:t>
       </w:r>
       <w:r>
+        <w:rPr>
+          <w:i/>
+          <w:iCs/>
+        </w:rPr>
         <w:t>bar plot</w:t>
       </w:r>
       <w:r>
+        <w:rPr>
+          <w:i/>
+          <w:iCs/>
+        </w:rPr>
         <w:t xml:space="preserve"> showing higher candidate intellect ratings in the audio group compared to the transcript group.</w:t>
       </w:r>
     </w:p>
@@ -359,7 +367,7 @@
           <w:noProof/>
         </w:rPr>
         <w:drawing>
-          <wp:inline distT="0" distB="0" distL="0" distR="0" wp14:anchorId="37FCD47A" wp14:editId="266FF1FC">
+          <wp:inline distT="0" distB="0" distL="0" distR="0" wp14:anchorId="37FCD47A" wp14:editId="702735C5">
             <wp:extent cx="4191000" cy="5054600"/>
             <wp:effectExtent l="0" t="0" r="0" b="0"/>
             <wp:docPr id="1745253503" name="Picture 1745253503"/>
@@ -567,22 +575,22 @@
     </w:p>
     <w:p/>
     <w:p>
-      <w:pPr>
-        <w:rPr>
-          <w:i/>
-          <w:iCs/>
-        </w:rPr>
-      </w:pPr>
-      <w:r>
-        <w:rPr>
-          <w:i/>
-          <w:iCs/>
-        </w:rPr>
+      <w:r>
         <w:t>Table 1</w:t>
       </w:r>
     </w:p>
     <w:p>
-      <w:r>
+      <w:pPr>
+        <w:rPr>
+          <w:i/>
+          <w:iCs/>
+        </w:rPr>
+      </w:pPr>
+      <w:r>
+        <w:rPr>
+          <w:i/>
+          <w:iCs/>
+        </w:rPr>
         <w:t xml:space="preserve">Descriptive statistics for the mean intellect rating between recruiters in the audio and transcript conditions. </w:t>
       </w:r>
     </w:p>
@@ -942,23 +950,23 @@
     </w:p>
     <w:p/>
     <w:p>
-      <w:pPr>
-        <w:rPr>
-          <w:i/>
-          <w:iCs/>
-        </w:rPr>
-      </w:pPr>
-      <w:r>
-        <w:rPr>
-          <w:i/>
-          <w:iCs/>
-        </w:rPr>
+      <w:r>
         <w:lastRenderedPageBreak/>
         <w:t>Figure 1</w:t>
       </w:r>
     </w:p>
     <w:p>
-      <w:r>
+      <w:pPr>
+        <w:rPr>
+          <w:i/>
+          <w:iCs/>
+        </w:rPr>
+      </w:pPr>
+      <w:r>
+        <w:rPr>
+          <w:i/>
+          <w:iCs/>
+        </w:rPr>
         <w:t>A violin-boxplot showing higher candidate intellect ratings in the audio group compared to the transcript group.</w:t>
       </w:r>
     </w:p>
@@ -971,7 +979,7 @@
           <w:noProof/>
         </w:rPr>
         <w:drawing>
-          <wp:inline distT="0" distB="0" distL="0" distR="0" wp14:anchorId="46EB23D4" wp14:editId="6A0394CA">
+          <wp:inline distT="0" distB="0" distL="0" distR="0" wp14:anchorId="46EB23D4" wp14:editId="4C799A74">
             <wp:extent cx="4191000" cy="5054600"/>
             <wp:effectExtent l="0" t="0" r="0" b="0"/>
             <wp:docPr id="685420020" name="Picture 685420020" descr="A chart of a diagram&#10;&#10;Description automatically generated with medium confidence"/>
@@ -1028,16 +1036,7 @@
         <w:t xml:space="preserve"> Data met the assumption of normality</w:t>
       </w:r>
       <w:r>
-        <w:t xml:space="preserve"> </w:t>
-      </w:r>
-      <w:r>
-        <w:t>(see Appendix B</w:t>
-      </w:r>
-      <w:r>
-        <w:t>1</w:t>
-      </w:r>
-      <w:r>
-        <w:t xml:space="preserve"> for </w:t>
+        <w:t xml:space="preserve"> (see Appendix B1 for </w:t>
       </w:r>
       <w:proofErr w:type="spellStart"/>
       <w:r>
@@ -1149,17 +1148,7 @@
     </w:p>
     <w:p/>
     <w:p>
-      <w:pPr>
-        <w:rPr>
-          <w:i/>
-          <w:iCs/>
-        </w:rPr>
-      </w:pPr>
-      <w:r>
-        <w:rPr>
-          <w:i/>
-          <w:iCs/>
-        </w:rPr>
+      <w:r>
         <w:t>Figure 1</w:t>
       </w:r>
     </w:p>
@@ -1172,7 +1161,7 @@
           <w:noProof/>
         </w:rPr>
         <w:drawing>
-          <wp:inline distT="0" distB="0" distL="0" distR="0" wp14:anchorId="7A6625AB" wp14:editId="3239AF37">
+          <wp:inline distT="0" distB="0" distL="0" distR="0" wp14:anchorId="7A6625AB" wp14:editId="223E5618">
             <wp:extent cx="4191000" cy="5054600"/>
             <wp:effectExtent l="0" t="0" r="0" b="0"/>
             <wp:docPr id="852857586" name="Picture 852857586" descr="A diagram of a person and person&#10;&#10;Description automatically generated with medium confidence"/>

</xml_diff>